<commit_message>
Update cv and home page
</commit_message>
<xml_diff>
--- a/statics/Changjian Zhang CV.docx
+++ b/statics/Changjian Zhang CV.docx
@@ -708,7 +708,7 @@
           <w:p>
             <w:pPr>
               <w:rPr>
-                <w:rFonts w:ascii="Cambria" w:eastAsiaTheme="minorEastAsia" w:hAnsi="Cambria" w:hint="eastAsia"/>
+                <w:rFonts w:ascii="Cambria" w:eastAsiaTheme="minorEastAsia" w:hAnsi="Cambria"/>
                 <w:b/>
                 <w:sz w:val="22"/>
               </w:rPr>
@@ -757,7 +757,7 @@
             <w:pPr>
               <w:jc w:val="right"/>
               <w:rPr>
-                <w:rFonts w:ascii="Cambria" w:hAnsi="Cambria" w:hint="eastAsia"/>
+                <w:rFonts w:ascii="Cambria" w:hAnsi="Cambria"/>
                 <w:szCs w:val="21"/>
               </w:rPr>
             </w:pPr>
@@ -1119,131 +1119,141 @@
                 <w:rFonts w:ascii="Cambria" w:hAnsi="Cambria"/>
                 <w:b/>
                 <w:bCs/>
-                <w:szCs w:val="21"/>
-              </w:rPr>
-            </w:pPr>
-            <w:r>
-              <w:rPr>
-                <w:rFonts w:ascii="Cambria" w:hAnsi="Cambria"/>
-                <w:b/>
-                <w:bCs/>
-                <w:sz w:val="22"/>
-              </w:rPr>
-              <w:t>Fortis: A Tool for Analysis and Repair of Robust Software Systems</w:t>
-            </w:r>
-            <w:r>
-              <w:rPr>
-                <w:rFonts w:ascii="Cambria" w:hAnsi="Cambria"/>
-                <w:b/>
-                <w:bCs/>
-                <w:sz w:val="22"/>
-              </w:rPr>
-              <w:t>.</w:t>
-            </w:r>
-          </w:p>
-          <w:p>
-            <w:pPr>
-              <w:rPr>
-                <w:rFonts w:ascii="Cambria" w:hAnsi="Cambria"/>
-                <w:b/>
-                <w:bCs/>
-                <w:sz w:val="22"/>
-              </w:rPr>
-            </w:pPr>
-            <w:r>
-              <w:rPr>
-                <w:rFonts w:ascii="Cambria" w:hAnsi="Cambria"/>
-                <w:b/>
-                <w:bCs/>
-                <w:szCs w:val="21"/>
-              </w:rPr>
-              <w:t xml:space="preserve">Changjian </w:t>
-            </w:r>
-            <w:r>
-              <w:rPr>
-                <w:rFonts w:ascii="Cambria" w:hAnsi="Cambria"/>
-                <w:b/>
-                <w:bCs/>
-                <w:szCs w:val="21"/>
-              </w:rPr>
-              <w:t>Zhang</w:t>
-            </w:r>
-            <w:r>
-              <w:rPr>
-                <w:rFonts w:ascii="Cambria" w:hAnsi="Cambria"/>
-                <w:szCs w:val="21"/>
-              </w:rPr>
-              <w:t>,</w:t>
-            </w:r>
-            <w:r>
-              <w:rPr>
-                <w:rFonts w:ascii="Cambria" w:hAnsi="Cambria"/>
-                <w:szCs w:val="21"/>
-              </w:rPr>
-              <w:t xml:space="preserve"> Ian </w:t>
-            </w:r>
-            <w:r>
-              <w:rPr>
-                <w:rFonts w:ascii="Cambria" w:hAnsi="Cambria"/>
-                <w:szCs w:val="21"/>
-              </w:rPr>
-              <w:t>Dardik,</w:t>
-            </w:r>
-            <w:r>
-              <w:rPr>
-                <w:rFonts w:ascii="Cambria" w:hAnsi="Cambria"/>
-                <w:szCs w:val="21"/>
-              </w:rPr>
-              <w:t xml:space="preserve"> </w:t>
-            </w:r>
-            <w:r>
-              <w:rPr>
-                <w:rFonts w:ascii="Cambria" w:hAnsi="Cambria"/>
-                <w:szCs w:val="21"/>
-              </w:rPr>
-              <w:t>Rômulo</w:t>
-            </w:r>
-            <w:r>
-              <w:rPr>
-                <w:rFonts w:ascii="Cambria" w:hAnsi="Cambria"/>
-                <w:szCs w:val="21"/>
-              </w:rPr>
-              <w:t xml:space="preserve"> </w:t>
-            </w:r>
-            <w:r>
-              <w:rPr>
-                <w:rFonts w:ascii="Cambria" w:hAnsi="Cambria"/>
-                <w:szCs w:val="21"/>
-              </w:rPr>
-              <w:t>Meira-Góes,</w:t>
-            </w:r>
-            <w:r>
-              <w:rPr>
-                <w:rFonts w:ascii="Cambria" w:hAnsi="Cambria"/>
-                <w:szCs w:val="21"/>
-              </w:rPr>
-              <w:t xml:space="preserve"> David </w:t>
-            </w:r>
-            <w:r>
-              <w:rPr>
-                <w:rFonts w:ascii="Cambria" w:hAnsi="Cambria"/>
-                <w:szCs w:val="21"/>
-              </w:rPr>
-              <w:t>Garlan</w:t>
-            </w:r>
-            <w:r>
-              <w:rPr>
-                <w:rFonts w:ascii="Cambria" w:hAnsi="Cambria"/>
-                <w:szCs w:val="21"/>
-              </w:rPr>
-              <w:t>, Eunsuk</w:t>
-            </w:r>
-            <w:r>
-              <w:rPr>
-                <w:rFonts w:ascii="Cambria" w:hAnsi="Cambria"/>
-                <w:szCs w:val="21"/>
-              </w:rPr>
-              <w:t xml:space="preserve"> Kang</w:t>
+                <w:sz w:val="22"/>
+              </w:rPr>
+            </w:pPr>
+            <w:r>
+              <w:rPr>
+                <w:rFonts w:ascii="Cambria" w:hAnsi="Cambria"/>
+                <w:b/>
+                <w:bCs/>
+                <w:sz w:val="22"/>
+              </w:rPr>
+              <w:t>Investigating Robustness in Cyber-Physical Systems: Specification-Centric Analysis in the face of System Deviations</w:t>
+            </w:r>
+          </w:p>
+          <w:p>
+            <w:pPr>
+              <w:rPr>
+                <w:rFonts w:ascii="Cambria" w:hAnsi="Cambria"/>
+                <w:sz w:val="22"/>
+              </w:rPr>
+            </w:pPr>
+            <w:r>
+              <w:rPr>
+                <w:rFonts w:ascii="Cambria" w:hAnsi="Cambria"/>
+                <w:b/>
+                <w:bCs/>
+                <w:szCs w:val="21"/>
+              </w:rPr>
+              <w:t>Changjian Zhang</w:t>
+            </w:r>
+            <w:r>
+              <w:rPr>
+                <w:rFonts w:ascii="Cambria" w:hAnsi="Cambria"/>
+                <w:szCs w:val="21"/>
+              </w:rPr>
+              <w:t xml:space="preserve">*, Parv Kapoor*, Romulo Meira-Goes, David Garlan, Eunsuk Kang, Akila </w:t>
+            </w:r>
+            <w:proofErr w:type="spellStart"/>
+            <w:r>
+              <w:rPr>
+                <w:rFonts w:ascii="Cambria" w:hAnsi="Cambria"/>
+                <w:szCs w:val="21"/>
+              </w:rPr>
+              <w:t>Ganlath</w:t>
+            </w:r>
+            <w:proofErr w:type="spellEnd"/>
+            <w:r>
+              <w:rPr>
+                <w:rFonts w:ascii="Cambria" w:hAnsi="Cambria"/>
+                <w:szCs w:val="21"/>
+              </w:rPr>
+              <w:t xml:space="preserve">, </w:t>
+            </w:r>
+            <w:proofErr w:type="spellStart"/>
+            <w:r>
+              <w:rPr>
+                <w:rFonts w:ascii="Cambria" w:hAnsi="Cambria"/>
+                <w:szCs w:val="21"/>
+              </w:rPr>
+              <w:t>Shatadal</w:t>
+            </w:r>
+            <w:proofErr w:type="spellEnd"/>
+            <w:r>
+              <w:rPr>
+                <w:rFonts w:ascii="Cambria" w:hAnsi="Cambria"/>
+                <w:szCs w:val="21"/>
+              </w:rPr>
+              <w:t xml:space="preserve"> Mishra, </w:t>
+            </w:r>
+            <w:proofErr w:type="spellStart"/>
+            <w:r>
+              <w:rPr>
+                <w:rFonts w:ascii="Cambria" w:hAnsi="Cambria"/>
+                <w:szCs w:val="21"/>
+              </w:rPr>
+              <w:t>Nejib</w:t>
+            </w:r>
+            <w:proofErr w:type="spellEnd"/>
+            <w:r>
+              <w:rPr>
+                <w:rFonts w:ascii="Cambria" w:hAnsi="Cambria"/>
+                <w:szCs w:val="21"/>
+              </w:rPr>
+              <w:t xml:space="preserve"> Ammar</w:t>
+            </w:r>
+          </w:p>
+        </w:tc>
+      </w:tr>
+      <w:tr>
+        <w:tc>
+          <w:tcPr>
+            <w:tcW w:w="9736" w:type="dxa"/>
+          </w:tcPr>
+          <w:p>
+            <w:pPr>
+              <w:rPr>
+                <w:rFonts w:ascii="Cambria" w:hAnsi="Cambria"/>
+                <w:b/>
+                <w:bCs/>
+                <w:szCs w:val="21"/>
+              </w:rPr>
+            </w:pPr>
+            <w:r>
+              <w:rPr>
+                <w:rFonts w:ascii="Cambria" w:hAnsi="Cambria"/>
+                <w:b/>
+                <w:bCs/>
+                <w:sz w:val="22"/>
+              </w:rPr>
+              <w:t>Fortis: A Tool for Analysis and Repair of Robust Software Systems.</w:t>
+            </w:r>
+          </w:p>
+          <w:p>
+            <w:pPr>
+              <w:rPr>
+                <w:rFonts w:ascii="Cambria" w:hAnsi="Cambria"/>
+                <w:b/>
+                <w:bCs/>
+                <w:sz w:val="22"/>
+              </w:rPr>
+            </w:pPr>
+            <w:r>
+              <w:rPr>
+                <w:rFonts w:ascii="Cambria" w:hAnsi="Cambria"/>
+                <w:b/>
+                <w:bCs/>
+                <w:szCs w:val="21"/>
+              </w:rPr>
+              <w:t>Changjian Zhang</w:t>
+            </w:r>
+            <w:r>
+              <w:rPr>
+                <w:rFonts w:ascii="Cambria" w:hAnsi="Cambria"/>
+                <w:szCs w:val="21"/>
+              </w:rPr>
+              <w:t>, Ian Dardik, Rômulo Meira-Góes, David Garlan, Eunsuk Kang</w:t>
             </w:r>
             <w:r>
               <w:rPr>
@@ -1635,7 +1645,6 @@
                 <w:bCs/>
                 <w:szCs w:val="21"/>
               </w:rPr>
-              <w:lastRenderedPageBreak/>
               <w:t>Changjian Zhang</w:t>
             </w:r>
             <w:r>
@@ -1971,8 +1980,19 @@
                 <w:color w:val="767171" w:themeColor="background2" w:themeShade="80"/>
                 <w:szCs w:val="21"/>
               </w:rPr>
-              <w:t xml:space="preserve"> students</w:t>
-            </w:r>
+              <w:t xml:space="preserve"> </w:t>
+            </w:r>
+            <w:proofErr w:type="gramStart"/>
+            <w:r>
+              <w:rPr>
+                <w:rFonts w:ascii="Cambria" w:hAnsi="Cambria"/>
+                <w:b/>
+                <w:color w:val="767171" w:themeColor="background2" w:themeShade="80"/>
+                <w:szCs w:val="21"/>
+              </w:rPr>
+              <w:t>students</w:t>
+            </w:r>
+            <w:proofErr w:type="gramEnd"/>
           </w:p>
           <w:p>
             <w:pPr>
@@ -2166,8 +2186,19 @@
                 <w:color w:val="767171" w:themeColor="background2" w:themeShade="80"/>
                 <w:szCs w:val="21"/>
               </w:rPr>
-              <w:t>A/Co-Instructor for 31 master’s students</w:t>
-            </w:r>
+              <w:t xml:space="preserve">A/Co-Instructor for 31 master’s </w:t>
+            </w:r>
+            <w:proofErr w:type="gramStart"/>
+            <w:r>
+              <w:rPr>
+                <w:rFonts w:ascii="Cambria" w:hAnsi="Cambria"/>
+                <w:b/>
+                <w:color w:val="767171" w:themeColor="background2" w:themeShade="80"/>
+                <w:szCs w:val="21"/>
+              </w:rPr>
+              <w:t>students</w:t>
+            </w:r>
+            <w:proofErr w:type="gramEnd"/>
           </w:p>
           <w:p>
             <w:pPr>
@@ -2393,8 +2424,19 @@
                 <w:color w:val="767171" w:themeColor="background2" w:themeShade="80"/>
                 <w:szCs w:val="21"/>
               </w:rPr>
-              <w:t>51 master’s students</w:t>
-            </w:r>
+              <w:t xml:space="preserve">51 master’s </w:t>
+            </w:r>
+            <w:proofErr w:type="gramStart"/>
+            <w:r>
+              <w:rPr>
+                <w:rFonts w:ascii="Cambria" w:hAnsi="Cambria"/>
+                <w:b/>
+                <w:color w:val="767171" w:themeColor="background2" w:themeShade="80"/>
+                <w:szCs w:val="21"/>
+              </w:rPr>
+              <w:t>students</w:t>
+            </w:r>
+            <w:proofErr w:type="gramEnd"/>
           </w:p>
           <w:p>
             <w:pPr>
@@ -2589,8 +2631,19 @@
                 <w:color w:val="767171" w:themeColor="background2" w:themeShade="80"/>
                 <w:szCs w:val="21"/>
               </w:rPr>
-              <w:t xml:space="preserve"> for 44 master’s students</w:t>
-            </w:r>
+              <w:t xml:space="preserve"> for 44 master’s </w:t>
+            </w:r>
+            <w:proofErr w:type="gramStart"/>
+            <w:r>
+              <w:rPr>
+                <w:rFonts w:ascii="Cambria" w:hAnsi="Cambria"/>
+                <w:b/>
+                <w:color w:val="767171" w:themeColor="background2" w:themeShade="80"/>
+                <w:szCs w:val="21"/>
+              </w:rPr>
+              <w:t>students</w:t>
+            </w:r>
+            <w:proofErr w:type="gramEnd"/>
           </w:p>
           <w:p>
             <w:pPr>
@@ -2948,6 +3001,22 @@
             </w:r>
             <w:r>
               <w:rPr>
+                <w:rFonts w:ascii="Cambria" w:eastAsiaTheme="minorEastAsia" w:hAnsi="Cambria" w:hint="eastAsia"/>
+                <w:bCs/>
+                <w:sz w:val="22"/>
+              </w:rPr>
+              <w:t>,</w:t>
+            </w:r>
+            <w:r>
+              <w:rPr>
+                <w:rFonts w:ascii="Cambria" w:eastAsiaTheme="minorEastAsia" w:hAnsi="Cambria"/>
+                <w:bCs/>
+                <w:sz w:val="22"/>
+              </w:rPr>
+              <w:t xml:space="preserve"> now Ph.D. at UMass</w:t>
+            </w:r>
+            <w:r>
+              <w:rPr>
                 <w:rFonts w:ascii="Cambria" w:eastAsiaTheme="minorEastAsia" w:hAnsi="Cambria"/>
                 <w:bCs/>
                 <w:sz w:val="22"/>
@@ -3246,8 +3315,18 @@
                 <w:bCs/>
                 <w:sz w:val="22"/>
               </w:rPr>
-              <w:t>Katherine Braught</w:t>
-            </w:r>
+              <w:t xml:space="preserve">Katherine </w:t>
+            </w:r>
+            <w:proofErr w:type="spellStart"/>
+            <w:r>
+              <w:rPr>
+                <w:rFonts w:ascii="Cambria" w:eastAsiaTheme="minorEastAsia" w:hAnsi="Cambria"/>
+                <w:bCs/>
+                <w:sz w:val="22"/>
+              </w:rPr>
+              <w:t>Braught</w:t>
+            </w:r>
+            <w:proofErr w:type="spellEnd"/>
           </w:p>
         </w:tc>
         <w:tc>
@@ -3431,6 +3510,7 @@
           <w:sz w:val="36"/>
           <w:szCs w:val="40"/>
         </w:rPr>
+        <w:lastRenderedPageBreak/>
         <w:t>Awards</w:t>
       </w:r>
     </w:p>
@@ -3659,7 +3739,6 @@
           <w:sz w:val="36"/>
           <w:szCs w:val="40"/>
         </w:rPr>
-        <w:lastRenderedPageBreak/>
         <w:t>Services</w:t>
       </w:r>
     </w:p>
@@ -4047,7 +4126,7 @@
           <w:rFonts w:ascii="Cambria" w:eastAsiaTheme="minorEastAsia" w:hAnsi="Cambria"/>
           <w:sz w:val="22"/>
         </w:rPr>
-        <w:t>08</w:t>
+        <w:t>11</w:t>
       </w:r>
       <w:r>
         <w:rPr>
@@ -4061,14 +4140,7 @@
           <w:rFonts w:ascii="Cambria" w:eastAsiaTheme="minorEastAsia" w:hAnsi="Cambria"/>
           <w:sz w:val="22"/>
         </w:rPr>
-        <w:t>2</w:t>
-      </w:r>
-      <w:r>
-        <w:rPr>
-          <w:rFonts w:ascii="Cambria" w:eastAsiaTheme="minorEastAsia" w:hAnsi="Cambria"/>
-          <w:sz w:val="22"/>
-        </w:rPr>
-        <w:t>5</w:t>
+        <w:t>20</w:t>
       </w:r>
       <w:r>
         <w:rPr>
@@ -4082,7 +4154,7 @@
           <w:rFonts w:ascii="Cambria" w:eastAsiaTheme="minorEastAsia" w:hAnsi="Cambria"/>
           <w:sz w:val="22"/>
         </w:rPr>
-        <w:t>3</w:t>
+        <w:t>3.</w:t>
       </w:r>
     </w:p>
     <w:sectPr>

</xml_diff>